<commit_message>
Updated Operator Overloading Program as well as document.
</commit_message>
<xml_diff>
--- a/Exercise/Object Oriented Concepts Exercise.docx
+++ b/Exercise/Object Oriented Concepts Exercise.docx
@@ -1286,6 +1286,7 @@
       <w:r>
         <w:rPr>
           <w:rFonts w:ascii="Times New Roman" w:hAnsi="Times New Roman" w:cs="Times New Roman"/>
+          <w:noProof/>
           <w:sz w:val="24"/>
           <w:szCs w:val="24"/>
         </w:rPr>
@@ -1861,7 +1862,7 @@
           <w:szCs w:val="24"/>
         </w:rPr>
         <w:tab/>
-        <w:t>def +(obj)</w:t>
+        <w:t>def +(other)</w:t>
       </w:r>
     </w:p>
     <w:p>
@@ -1889,7 +1890,7 @@
           <w:szCs w:val="24"/>
         </w:rPr>
         <w:tab/>
-        <w:t>return @num+obj</w:t>
+        <w:t>return @num + other</w:t>
       </w:r>
     </w:p>
     <w:p>
@@ -1940,7 +1941,7 @@
           <w:szCs w:val="24"/>
         </w:rPr>
         <w:tab/>
-        <w:t>def *(obj)</w:t>
+        <w:t>def *(other)</w:t>
       </w:r>
     </w:p>
     <w:p>
@@ -1968,7 +1969,7 @@
           <w:szCs w:val="24"/>
         </w:rPr>
         <w:tab/>
-        <w:t>return @num*obj</w:t>
+        <w:t>return @num * other</w:t>
       </w:r>
     </w:p>
     <w:p>
@@ -2018,7 +2019,7 @@
           <w:sz w:val="24"/>
           <w:szCs w:val="24"/>
         </w:rPr>
-        <w:t xml:space="preserve">  def **(obj)</w:t>
+        <w:t xml:space="preserve">  def **(other)</w:t>
       </w:r>
     </w:p>
     <w:p>
@@ -2046,7 +2047,7 @@
           <w:szCs w:val="24"/>
         </w:rPr>
         <w:tab/>
-        <w:t>return @num**obj</w:t>
+        <w:t>return @num ** other</w:t>
       </w:r>
     </w:p>
     <w:p>
@@ -2115,7 +2116,7 @@
           <w:sz w:val="24"/>
           <w:szCs w:val="24"/>
         </w:rPr>
-        <w:t>a=</w:t>
+        <w:t xml:space="preserve">a = </w:t>
       </w:r>
       <w:proofErr w:type="spellStart"/>
       <w:proofErr w:type="gramStart"/>
@@ -2143,64 +2144,64 @@
           <w:sz w:val="24"/>
           <w:szCs w:val="24"/>
         </w:rPr>
-        <w:t>5)</w:t>
-      </w:r>
-    </w:p>
-    <w:p>
-      <w:pPr>
-        <w:pStyle w:val="NoSpacing"/>
-        <w:ind w:left="720"/>
-        <w:rPr>
-          <w:rFonts w:ascii="Times New Roman" w:hAnsi="Times New Roman" w:cs="Times New Roman"/>
-          <w:sz w:val="24"/>
-          <w:szCs w:val="24"/>
-        </w:rPr>
-      </w:pPr>
-      <w:r>
-        <w:rPr>
-          <w:rFonts w:ascii="Times New Roman" w:hAnsi="Times New Roman" w:cs="Times New Roman"/>
-          <w:sz w:val="24"/>
-          <w:szCs w:val="24"/>
-        </w:rPr>
-        <w:t>puts a + 3</w:t>
-      </w:r>
-    </w:p>
-    <w:p>
-      <w:pPr>
-        <w:pStyle w:val="NoSpacing"/>
-        <w:ind w:left="720"/>
-        <w:rPr>
-          <w:rFonts w:ascii="Times New Roman" w:hAnsi="Times New Roman" w:cs="Times New Roman"/>
-          <w:sz w:val="24"/>
-          <w:szCs w:val="24"/>
-        </w:rPr>
-      </w:pPr>
-      <w:r>
-        <w:rPr>
-          <w:rFonts w:ascii="Times New Roman" w:hAnsi="Times New Roman" w:cs="Times New Roman"/>
-          <w:sz w:val="24"/>
-          <w:szCs w:val="24"/>
-        </w:rPr>
-        <w:t>puts a * 3</w:t>
-      </w:r>
-    </w:p>
-    <w:p>
-      <w:pPr>
-        <w:pStyle w:val="NoSpacing"/>
-        <w:ind w:left="720"/>
-        <w:rPr>
-          <w:rFonts w:ascii="Times New Roman" w:hAnsi="Times New Roman" w:cs="Times New Roman"/>
-          <w:sz w:val="24"/>
-          <w:szCs w:val="24"/>
-        </w:rPr>
-      </w:pPr>
-      <w:r>
-        <w:rPr>
-          <w:rFonts w:ascii="Times New Roman" w:hAnsi="Times New Roman" w:cs="Times New Roman"/>
-          <w:sz w:val="24"/>
-          <w:szCs w:val="24"/>
-        </w:rPr>
-        <w:t>puts a ** 3</w:t>
+        <w:t>9)</w:t>
+      </w:r>
+    </w:p>
+    <w:p>
+      <w:pPr>
+        <w:pStyle w:val="NoSpacing"/>
+        <w:ind w:left="720"/>
+        <w:rPr>
+          <w:rFonts w:ascii="Times New Roman" w:hAnsi="Times New Roman" w:cs="Times New Roman"/>
+          <w:sz w:val="24"/>
+          <w:szCs w:val="24"/>
+        </w:rPr>
+      </w:pPr>
+      <w:r>
+        <w:rPr>
+          <w:rFonts w:ascii="Times New Roman" w:hAnsi="Times New Roman" w:cs="Times New Roman"/>
+          <w:sz w:val="24"/>
+          <w:szCs w:val="24"/>
+        </w:rPr>
+        <w:t>puts a + 5</w:t>
+      </w:r>
+    </w:p>
+    <w:p>
+      <w:pPr>
+        <w:pStyle w:val="NoSpacing"/>
+        <w:ind w:left="720"/>
+        <w:rPr>
+          <w:rFonts w:ascii="Times New Roman" w:hAnsi="Times New Roman" w:cs="Times New Roman"/>
+          <w:sz w:val="24"/>
+          <w:szCs w:val="24"/>
+        </w:rPr>
+      </w:pPr>
+      <w:r>
+        <w:rPr>
+          <w:rFonts w:ascii="Times New Roman" w:hAnsi="Times New Roman" w:cs="Times New Roman"/>
+          <w:sz w:val="24"/>
+          <w:szCs w:val="24"/>
+        </w:rPr>
+        <w:t>puts a * 5</w:t>
+      </w:r>
+    </w:p>
+    <w:p>
+      <w:pPr>
+        <w:pStyle w:val="NoSpacing"/>
+        <w:ind w:left="720"/>
+        <w:rPr>
+          <w:rFonts w:ascii="Times New Roman" w:hAnsi="Times New Roman" w:cs="Times New Roman"/>
+          <w:sz w:val="24"/>
+          <w:szCs w:val="24"/>
+        </w:rPr>
+      </w:pPr>
+      <w:r>
+        <w:rPr>
+          <w:rFonts w:ascii="Times New Roman" w:hAnsi="Times New Roman" w:cs="Times New Roman"/>
+          <w:sz w:val="24"/>
+          <w:szCs w:val="24"/>
+        </w:rPr>
+        <w:t>puts a ** 5</w:t>
       </w:r>
     </w:p>
     <w:p>
@@ -2238,25 +2239,20 @@
       <w:pPr>
         <w:pStyle w:val="NoSpacing"/>
       </w:pPr>
-    </w:p>
-    <w:p>
-      <w:pPr>
-        <w:pStyle w:val="NoSpacing"/>
-      </w:pPr>
       <w:r>
         <w:drawing>
-          <wp:anchor distT="0" distB="0" distL="114300" distR="114300" simplePos="0" relativeHeight="251661312" behindDoc="0" locked="0" layoutInCell="1" allowOverlap="1" wp14:anchorId="5F06426B" wp14:editId="11E76ADC">
+          <wp:anchor distT="0" distB="0" distL="114300" distR="114300" simplePos="0" relativeHeight="251661312" behindDoc="0" locked="0" layoutInCell="1" allowOverlap="1" wp14:anchorId="6FEBB3CB" wp14:editId="06779A20">
             <wp:simplePos x="0" y="0"/>
             <wp:positionH relativeFrom="column">
               <wp:posOffset>0</wp:posOffset>
             </wp:positionH>
             <wp:positionV relativeFrom="paragraph">
-              <wp:posOffset>-1905</wp:posOffset>
+              <wp:posOffset>168910</wp:posOffset>
             </wp:positionV>
-            <wp:extent cx="6858000" cy="2106295"/>
+            <wp:extent cx="6858000" cy="1972945"/>
             <wp:effectExtent l="0" t="0" r="0" b="8255"/>
             <wp:wrapSquare wrapText="bothSides"/>
-            <wp:docPr id="4" name="Picture 4"/>
+            <wp:docPr id="2" name="Picture 2"/>
             <wp:cNvGraphicFramePr>
               <a:graphicFrameLocks xmlns:a="http://schemas.openxmlformats.org/drawingml/2006/main" noChangeAspect="1"/>
             </wp:cNvGraphicFramePr>
@@ -2282,7 +2278,7 @@
                   <pic:spPr>
                     <a:xfrm>
                       <a:off x="0" y="0"/>
-                      <a:ext cx="6858000" cy="2106295"/>
+                      <a:ext cx="6858000" cy="1972945"/>
                     </a:xfrm>
                     <a:prstGeom prst="rect">
                       <a:avLst/>
@@ -2323,6 +2319,16 @@
     <w:p>
       <w:pPr>
         <w:pStyle w:val="NoSpacing"/>
+      </w:pPr>
+    </w:p>
+    <w:p>
+      <w:pPr>
+        <w:pStyle w:val="NoSpacing"/>
+      </w:pPr>
+    </w:p>
+    <w:p>
+      <w:pPr>
+        <w:pStyle w:val="NoSpacing"/>
         <w:numPr>
           <w:ilvl w:val="0"/>
           <w:numId w:val="1"/>
@@ -3438,6 +3444,7 @@
       <w:r>
         <w:rPr>
           <w:rFonts w:ascii="Times New Roman" w:hAnsi="Times New Roman" w:cs="Times New Roman"/>
+          <w:noProof/>
           <w:sz w:val="24"/>
           <w:szCs w:val="24"/>
         </w:rPr>
@@ -3482,6 +3489,12 @@
     <w:sectPr>
       <w:pgSz w:w="12240" w:h="15840"/>
       <w:pgMar w:top="720" w:right="720" w:bottom="720" w:left="720" w:header="720" w:footer="720" w:gutter="0"/>
+      <w:pgBorders w:offsetFrom="page">
+        <w:top w:val="single" w:sz="4" w:space="24" w:color="auto"/>
+        <w:left w:val="single" w:sz="4" w:space="24" w:color="auto"/>
+        <w:bottom w:val="single" w:sz="4" w:space="24" w:color="auto"/>
+        <w:right w:val="single" w:sz="4" w:space="24" w:color="auto"/>
+      </w:pgBorders>
       <w:cols w:space="720"/>
       <w:docGrid w:linePitch="360"/>
     </w:sectPr>

</xml_diff>